<commit_message>
This is good commit
</commit_message>
<xml_diff>
--- a/static/Dir/ms - Copy.docx
+++ b/static/Dir/ms - Copy.docx
@@ -12,35 +12,32 @@
         <w:rPr>
           <w:lang w:val="en-US"/>
         </w:rPr>
-        <w:t xml:space="preserve">Hii, I am Rakesh </w:t>
+        <w:t xml:space="preserve">Hii, I am Rakesh kumar .how are you tell me about yourself . You are not  looking nowsday where did you go I was at room  because I am not feeling well so I was not walking around so </w:t>
       </w:r>
-      <w:proofErr w:type="spellStart"/>
       <w:r>
         <w:rPr>
           <w:lang w:val="en-US"/>
         </w:rPr>
-        <w:t>kumar</w:t>
+        <w:t>.</w:t>
       </w:r>
-      <w:proofErr w:type="spellEnd"/>
+    </w:p>
+    <w:p>
+      <w:pPr>
+        <w:rPr>
+          <w:lang w:val="en-US"/>
+        </w:rPr>
+      </w:pPr>
       <w:r>
         <w:rPr>
           <w:lang w:val="en-US"/>
         </w:rPr>
-        <w:t xml:space="preserve"> .how are you tell me about yourself . You are not  looking </w:t>
+        <w:t>Ayush id a brilliant student</w:t>
       </w:r>
-      <w:proofErr w:type="spellStart"/>
       <w:r>
         <w:rPr>
           <w:lang w:val="en-US"/>
         </w:rPr>
-        <w:t>nowsday</w:t>
-      </w:r>
-      <w:proofErr w:type="spellEnd"/>
-      <w:r>
-        <w:rPr>
-          <w:lang w:val="en-US"/>
-        </w:rPr>
-        <w:t xml:space="preserve"> where did you go I was at room  because I am not feeling well so I was not walking around so </w:t>
+        <w:t xml:space="preserve"> hello everyone how are you?</w:t>
       </w:r>
     </w:p>
     <w:p>

</xml_diff>